<commit_message>
Changed NumberOfChildren field data-type (double -> uint).
</commit_message>
<xml_diff>
--- a/code-review.docx
+++ b/code-review.docx
@@ -133,6 +133,7 @@
     </w:p>
     <w:p>
       <w:pPr>
+        <w:spacing w:after="240"/>
         <w:jc w:val="center"/>
       </w:pPr>
       <w:r>
@@ -161,6 +162,93 @@
                     <a:xfrm>
                       <a:off x="0" y="0"/>
                       <a:ext cx="3600000" cy="1255952"/>
+                    </a:xfrm>
+                    <a:prstGeom prst="rect">
+                      <a:avLst/>
+                    </a:prstGeom>
+                  </pic:spPr>
+                </pic:pic>
+              </a:graphicData>
+            </a:graphic>
+          </wp:inline>
+        </w:drawing>
+      </w:r>
+    </w:p>
+    <w:p>
+      <w:pPr>
+        <w:pStyle w:val="Nagwek3"/>
+      </w:pPr>
+      <w:r>
+        <w:t>Linia 117: Możliwość zmiany typu zmiennej „</w:t>
+      </w:r>
+      <w:proofErr w:type="spellStart"/>
+      <w:r>
+        <w:t>NumberOfChildren</w:t>
+      </w:r>
+      <w:proofErr w:type="spellEnd"/>
+      <w:r>
+        <w:t>”</w:t>
+      </w:r>
+    </w:p>
+    <w:p>
+      <w:r>
+        <w:t>Ponieważ liczba potomków elementu zawsze będzie nieujemną liczbą całkowitą, typ zmiennej „</w:t>
+      </w:r>
+      <w:proofErr w:type="spellStart"/>
+      <w:r>
+        <w:t>NumberOfChildren</w:t>
+      </w:r>
+      <w:proofErr w:type="spellEnd"/>
+      <w:r>
+        <w:t>” można zmienić z „</w:t>
+      </w:r>
+      <w:proofErr w:type="spellStart"/>
+      <w:r>
+        <w:t>double</w:t>
+      </w:r>
+      <w:proofErr w:type="spellEnd"/>
+      <w:r>
+        <w:t>” na „</w:t>
+      </w:r>
+      <w:proofErr w:type="spellStart"/>
+      <w:r>
+        <w:t>uint</w:t>
+      </w:r>
+      <w:proofErr w:type="spellEnd"/>
+      <w:r>
+        <w:t>”.</w:t>
+      </w:r>
+    </w:p>
+    <w:p>
+      <w:pPr>
+        <w:jc w:val="center"/>
+      </w:pPr>
+      <w:r>
+        <w:drawing>
+          <wp:inline distT="0" distB="0" distL="0" distR="0" wp14:anchorId="5EE97D26" wp14:editId="2FB6FCB7">
+            <wp:extent cx="3600000" cy="506349"/>
+            <wp:effectExtent l="0" t="0" r="635" b="8255"/>
+            <wp:docPr id="3" name="Obraz 3"/>
+            <wp:cNvGraphicFramePr>
+              <a:graphicFrameLocks xmlns:a="http://schemas.openxmlformats.org/drawingml/2006/main" noChangeAspect="1"/>
+            </wp:cNvGraphicFramePr>
+            <a:graphic xmlns:a="http://schemas.openxmlformats.org/drawingml/2006/main">
+              <a:graphicData uri="http://schemas.openxmlformats.org/drawingml/2006/picture">
+                <pic:pic xmlns:pic="http://schemas.openxmlformats.org/drawingml/2006/picture">
+                  <pic:nvPicPr>
+                    <pic:cNvPr id="3" name="Obraz 3"/>
+                    <pic:cNvPicPr/>
+                  </pic:nvPicPr>
+                  <pic:blipFill>
+                    <a:blip r:embed="rId6"/>
+                    <a:stretch>
+                      <a:fillRect/>
+                    </a:stretch>
+                  </pic:blipFill>
+                  <pic:spPr>
+                    <a:xfrm>
+                      <a:off x="0" y="0"/>
+                      <a:ext cx="3600000" cy="506349"/>
                     </a:xfrm>
                     <a:prstGeom prst="rect">
                       <a:avLst/>

</xml_diff>

<commit_message>
For loop now skips first line with data scheme. Condition fixed to avoid getting out of list range.
</commit_message>
<xml_diff>
--- a/code-review.docx
+++ b/code-review.docx
@@ -7,15 +7,7 @@
         <w:pStyle w:val="Nagwek2"/>
       </w:pPr>
       <w:r>
-        <w:t>Plik „</w:t>
-      </w:r>
-      <w:proofErr w:type="spellStart"/>
-      <w:r>
-        <w:t>Program.cs</w:t>
-      </w:r>
-      <w:proofErr w:type="spellEnd"/>
-      <w:r>
-        <w:t>”</w:t>
+        <w:t>Plik „Program.cs”</w:t>
       </w:r>
     </w:p>
     <w:p>
@@ -27,8 +19,43 @@
       </w:r>
     </w:p>
     <w:p>
-      <w:pPr>
-        <w:spacing w:before="120"/>
+      <w:r>
+        <w:t>Należy zmienić nazwę pliku (</w:t>
+      </w:r>
+      <w:r>
+        <w:rPr>
+          <w:i/>
+          <w:iCs/>
+        </w:rPr>
+        <w:t>dataa.csv</w:t>
+      </w:r>
+      <w:r>
+        <w:t xml:space="preserve"> =&gt; </w:t>
+      </w:r>
+      <w:r>
+        <w:rPr>
+          <w:i/>
+          <w:iCs/>
+        </w:rPr>
+        <w:t>data.csv</w:t>
+      </w:r>
+      <w:r>
+        <w:t xml:space="preserve">) w wywołaniu funkcji </w:t>
+      </w:r>
+      <w:r>
+        <w:rPr>
+          <w:i/>
+          <w:iCs/>
+        </w:rPr>
+        <w:t>DataReader.ImportAndPrintData</w:t>
+      </w:r>
+      <w:r>
+        <w:t>.</w:t>
+      </w:r>
+    </w:p>
+    <w:p>
+      <w:pPr>
+        <w:spacing w:before="120" w:after="360"/>
         <w:jc w:val="center"/>
       </w:pPr>
       <w:r>
@@ -69,21 +96,17 @@
         </w:drawing>
       </w:r>
     </w:p>
-    <w:p/>
+    <w:p>
+      <w:pPr>
+        <w:spacing w:before="120" w:after="360"/>
+      </w:pPr>
+    </w:p>
     <w:p>
       <w:pPr>
         <w:pStyle w:val="Nagwek2"/>
       </w:pPr>
       <w:r>
-        <w:t>Plik „</w:t>
-      </w:r>
-      <w:proofErr w:type="spellStart"/>
-      <w:r>
-        <w:t>DataReader.cs</w:t>
-      </w:r>
-      <w:proofErr w:type="spellEnd"/>
-      <w:r>
-        <w:t>”</w:t>
+        <w:t>Plik „DataReader.cs”</w:t>
       </w:r>
     </w:p>
     <w:p>
@@ -91,49 +114,17 @@
         <w:pStyle w:val="Nagwek3"/>
       </w:pPr>
       <w:r>
-        <w:t>Linie 106-110: Ponowna deklaracja właściwości „</w:t>
-      </w:r>
-      <w:proofErr w:type="spellStart"/>
-      <w:r>
-        <w:t>Name</w:t>
-      </w:r>
-      <w:proofErr w:type="spellEnd"/>
-      <w:r>
-        <w:t>”</w:t>
-      </w:r>
-    </w:p>
-    <w:p>
-      <w:r>
-        <w:t>Właściwość „</w:t>
-      </w:r>
-      <w:proofErr w:type="spellStart"/>
-      <w:r>
-        <w:t>Name</w:t>
-      </w:r>
-      <w:proofErr w:type="spellEnd"/>
-      <w:r>
-        <w:t>” została już zadeklarowana w klasie bazowej „</w:t>
-      </w:r>
-      <w:proofErr w:type="spellStart"/>
-      <w:r>
-        <w:t>ImportedObjectBaseClass</w:t>
-      </w:r>
-      <w:proofErr w:type="spellEnd"/>
-      <w:r>
-        <w:t>”, wobec czego jej ponowna deklaracja w klasie „</w:t>
-      </w:r>
-      <w:proofErr w:type="spellStart"/>
-      <w:r>
-        <w:t>ImportedObject</w:t>
-      </w:r>
-      <w:proofErr w:type="spellEnd"/>
-      <w:r>
-        <w:t>” może zostać usunięta.</w:t>
-      </w:r>
-    </w:p>
-    <w:p>
-      <w:pPr>
-        <w:spacing w:after="240"/>
+        <w:t>Linie 106-110: Ponowna deklaracja właściwości „Name”</w:t>
+      </w:r>
+    </w:p>
+    <w:p>
+      <w:r>
+        <w:t>Właściwość „Name” została już zadeklarowana w klasie bazowej „ImportedObjectBaseClass”, wobec czego jej ponowna deklaracja w klasie „ImportedObject” może zostać usunięta.</w:t>
+      </w:r>
+    </w:p>
+    <w:p>
+      <w:pPr>
+        <w:spacing w:after="360"/>
         <w:jc w:val="center"/>
       </w:pPr>
       <w:r>
@@ -179,48 +170,17 @@
         <w:pStyle w:val="Nagwek3"/>
       </w:pPr>
       <w:r>
-        <w:t>Linia 117: Możliwość zmiany typu zmiennej „</w:t>
-      </w:r>
-      <w:proofErr w:type="spellStart"/>
-      <w:r>
-        <w:t>NumberOfChildren</w:t>
-      </w:r>
-      <w:proofErr w:type="spellEnd"/>
-      <w:r>
-        <w:t>”</w:t>
-      </w:r>
-    </w:p>
-    <w:p>
-      <w:r>
-        <w:t>Ponieważ liczba potomków elementu zawsze będzie nieujemną liczbą całkowitą, typ zmiennej „</w:t>
-      </w:r>
-      <w:proofErr w:type="spellStart"/>
-      <w:r>
-        <w:t>NumberOfChildren</w:t>
-      </w:r>
-      <w:proofErr w:type="spellEnd"/>
-      <w:r>
-        <w:t>” można zmienić z „</w:t>
-      </w:r>
-      <w:proofErr w:type="spellStart"/>
-      <w:r>
-        <w:t>double</w:t>
-      </w:r>
-      <w:proofErr w:type="spellEnd"/>
-      <w:r>
-        <w:t>” na „</w:t>
-      </w:r>
-      <w:proofErr w:type="spellStart"/>
-      <w:r>
-        <w:t>uint</w:t>
-      </w:r>
-      <w:proofErr w:type="spellEnd"/>
-      <w:r>
-        <w:t>”.</w:t>
-      </w:r>
-    </w:p>
-    <w:p>
-      <w:pPr>
+        <w:t>Linia 117: Możliwość zmiany typu zmiennej „NumberOfChildren”</w:t>
+      </w:r>
+    </w:p>
+    <w:p>
+      <w:r>
+        <w:t>Ponieważ liczba potomków elementu zawsze będzie nieujemną liczbą całkowitą, typ zmiennej „NumberOfChildren” można zmienić z „double” na „uint”.</w:t>
+      </w:r>
+    </w:p>
+    <w:p>
+      <w:pPr>
+        <w:spacing w:after="360"/>
         <w:jc w:val="center"/>
       </w:pPr>
       <w:r>
@@ -261,7 +221,229 @@
         </w:drawing>
       </w:r>
     </w:p>
-    <w:p/>
+    <w:p>
+      <w:pPr>
+        <w:pStyle w:val="Nagwek3"/>
+      </w:pPr>
+      <w:r>
+        <w:t>Linia 115: Możliwość zmiany typu zmiennej „IsNullable”</w:t>
+      </w:r>
+    </w:p>
+    <w:p>
+      <w:r>
+        <w:t>Ponieważ właściwość „IsNullable” przechowuje jedynie informację typu prawda/fałsz,  jej typ można zmienić ze „string” na „bool”. Powoduje to również potrzebę zmiany warunku w wyrażeniu warunkowym w linii 90 (</w:t>
+      </w:r>
+      <w:r>
+        <w:rPr>
+          <w:i/>
+          <w:iCs/>
+        </w:rPr>
+        <w:t>column.IsNullable == "1"</w:t>
+      </w:r>
+      <w:r>
+        <w:t xml:space="preserve"> =&gt; </w:t>
+      </w:r>
+      <w:r>
+        <w:rPr>
+          <w:i/>
+          <w:iCs/>
+        </w:rPr>
+        <w:t>column.IsNullable</w:t>
+      </w:r>
+      <w:r>
+        <w:t>) oraz sposobu przypisywania wartości do pola podczas odczytu danych z pliku .csv).</w:t>
+      </w:r>
+      <w:r>
+        <w:t xml:space="preserve"> Inną możliwością byłaby zmiana typu na „char” – ułatwiłoby to pobieranie danych z pliku, jednak ponownie skomplikowało warunek wyrażenia warunkowego.</w:t>
+      </w:r>
+    </w:p>
+    <w:p>
+      <w:pPr>
+        <w:spacing w:after="360"/>
+        <w:jc w:val="center"/>
+      </w:pPr>
+      <w:r>
+        <w:drawing>
+          <wp:inline distT="0" distB="0" distL="0" distR="0" wp14:anchorId="32953C91" wp14:editId="3DB4CACB">
+            <wp:extent cx="3600000" cy="395238"/>
+            <wp:effectExtent l="0" t="0" r="635" b="5080"/>
+            <wp:docPr id="4" name="Obraz 4"/>
+            <wp:cNvGraphicFramePr>
+              <a:graphicFrameLocks xmlns:a="http://schemas.openxmlformats.org/drawingml/2006/main" noChangeAspect="1"/>
+            </wp:cNvGraphicFramePr>
+            <a:graphic xmlns:a="http://schemas.openxmlformats.org/drawingml/2006/main">
+              <a:graphicData uri="http://schemas.openxmlformats.org/drawingml/2006/picture">
+                <pic:pic xmlns:pic="http://schemas.openxmlformats.org/drawingml/2006/picture">
+                  <pic:nvPicPr>
+                    <pic:cNvPr id="1" name=""/>
+                    <pic:cNvPicPr/>
+                  </pic:nvPicPr>
+                  <pic:blipFill>
+                    <a:blip r:embed="rId7"/>
+                    <a:stretch>
+                      <a:fillRect/>
+                    </a:stretch>
+                  </pic:blipFill>
+                  <pic:spPr>
+                    <a:xfrm>
+                      <a:off x="0" y="0"/>
+                      <a:ext cx="3600000" cy="395238"/>
+                    </a:xfrm>
+                    <a:prstGeom prst="rect">
+                      <a:avLst/>
+                    </a:prstGeom>
+                  </pic:spPr>
+                </pic:pic>
+              </a:graphicData>
+            </a:graphic>
+          </wp:inline>
+        </w:drawing>
+      </w:r>
+    </w:p>
+    <w:p>
+      <w:r>
+        <w:br w:type="page"/>
+      </w:r>
+    </w:p>
+    <w:p>
+      <w:pPr>
+        <w:pStyle w:val="Nagwek3"/>
+      </w:pPr>
+      <w:r>
+        <w:lastRenderedPageBreak/>
+        <w:t>Linie 27-40: Zmiana sposobu odwołania do elementu tablicy</w:t>
+      </w:r>
+    </w:p>
+    <w:p>
+      <w:r>
+        <w:t>Ponieważ w wierszu pliku .csv może być mniej niż</w:t>
+      </w:r>
+      <w:r>
+        <w:t xml:space="preserve"> 7 kolumn, bezpieczniejszym sposobem odwoływania się do odpowiednich elementów tablicy jest wykorzystanie metody </w:t>
+      </w:r>
+      <w:r>
+        <w:rPr>
+          <w:i/>
+          <w:iCs/>
+        </w:rPr>
+        <w:t>ElementAtOrDefault</w:t>
+      </w:r>
+      <w:r>
+        <w:t>.</w:t>
+      </w:r>
+    </w:p>
+    <w:p>
+      <w:pPr>
+        <w:jc w:val="center"/>
+      </w:pPr>
+      <w:r>
+        <w:drawing>
+          <wp:inline distT="0" distB="0" distL="0" distR="0" wp14:anchorId="45106FD3" wp14:editId="700EBD9B">
+            <wp:extent cx="3600000" cy="1362302"/>
+            <wp:effectExtent l="0" t="0" r="635" b="9525"/>
+            <wp:docPr id="5" name="Obraz 5"/>
+            <wp:cNvGraphicFramePr>
+              <a:graphicFrameLocks xmlns:a="http://schemas.openxmlformats.org/drawingml/2006/main" noChangeAspect="1"/>
+            </wp:cNvGraphicFramePr>
+            <a:graphic xmlns:a="http://schemas.openxmlformats.org/drawingml/2006/main">
+              <a:graphicData uri="http://schemas.openxmlformats.org/drawingml/2006/picture">
+                <pic:pic xmlns:pic="http://schemas.openxmlformats.org/drawingml/2006/picture">
+                  <pic:nvPicPr>
+                    <pic:cNvPr id="5" name="Obraz 5"/>
+                    <pic:cNvPicPr/>
+                  </pic:nvPicPr>
+                  <pic:blipFill>
+                    <a:blip r:embed="rId8"/>
+                    <a:stretch>
+                      <a:fillRect/>
+                    </a:stretch>
+                  </pic:blipFill>
+                  <pic:spPr>
+                    <a:xfrm>
+                      <a:off x="0" y="0"/>
+                      <a:ext cx="3600000" cy="1362302"/>
+                    </a:xfrm>
+                    <a:prstGeom prst="rect">
+                      <a:avLst/>
+                    </a:prstGeom>
+                  </pic:spPr>
+                </pic:pic>
+              </a:graphicData>
+            </a:graphic>
+          </wp:inline>
+        </w:drawing>
+      </w:r>
+    </w:p>
+    <w:p>
+      <w:pPr>
+        <w:pStyle w:val="Nagwek3"/>
+      </w:pPr>
+      <w:r>
+        <w:t>Linia 27: Błędny warunek pętli for</w:t>
+      </w:r>
+    </w:p>
+    <w:p>
+      <w:r>
+        <w:t xml:space="preserve">Znak nierówności w warunku pętli </w:t>
+      </w:r>
+      <w:r>
+        <w:rPr>
+          <w:i/>
+          <w:iCs/>
+        </w:rPr>
+        <w:t>for</w:t>
+      </w:r>
+      <w:r>
+        <w:t xml:space="preserve"> musi zostać zmieniony z nieostrej na ostrą. Ponadto, ponieważ pierwszy wiersz pliku .csv zawiera jedynie schemat danych, może zostać pominięty przy wczytywaniu obiektów. </w:t>
+      </w:r>
+    </w:p>
+    <w:p>
+      <w:pPr>
+        <w:jc w:val="center"/>
+      </w:pPr>
+      <w:r>
+        <w:drawing>
+          <wp:inline distT="0" distB="0" distL="0" distR="0" wp14:anchorId="6A055EC5" wp14:editId="7926F436">
+            <wp:extent cx="3600000" cy="201190"/>
+            <wp:effectExtent l="0" t="0" r="0" b="8890"/>
+            <wp:docPr id="6" name="Obraz 6"/>
+            <wp:cNvGraphicFramePr>
+              <a:graphicFrameLocks xmlns:a="http://schemas.openxmlformats.org/drawingml/2006/main" noChangeAspect="1"/>
+            </wp:cNvGraphicFramePr>
+            <a:graphic xmlns:a="http://schemas.openxmlformats.org/drawingml/2006/main">
+              <a:graphicData uri="http://schemas.openxmlformats.org/drawingml/2006/picture">
+                <pic:pic xmlns:pic="http://schemas.openxmlformats.org/drawingml/2006/picture">
+                  <pic:nvPicPr>
+                    <pic:cNvPr id="1" name=""/>
+                    <pic:cNvPicPr/>
+                  </pic:nvPicPr>
+                  <pic:blipFill>
+                    <a:blip r:embed="rId9"/>
+                    <a:stretch>
+                      <a:fillRect/>
+                    </a:stretch>
+                  </pic:blipFill>
+                  <pic:spPr>
+                    <a:xfrm>
+                      <a:off x="0" y="0"/>
+                      <a:ext cx="3600000" cy="201190"/>
+                    </a:xfrm>
+                    <a:prstGeom prst="rect">
+                      <a:avLst/>
+                    </a:prstGeom>
+                  </pic:spPr>
+                </pic:pic>
+              </a:graphicData>
+            </a:graphic>
+          </wp:inline>
+        </w:drawing>
+      </w:r>
+    </w:p>
+    <w:p>
+      <w:pPr>
+        <w:jc w:val="left"/>
+      </w:pPr>
+    </w:p>
     <w:sectPr>
       <w:pgSz w:w="11906" w:h="16838"/>
       <w:pgMar w:top="1417" w:right="1417" w:bottom="1417" w:left="1417" w:header="708" w:footer="708" w:gutter="0"/>
@@ -670,6 +852,13 @@
   <w:style w:type="paragraph" w:default="1" w:styleId="Normalny">
     <w:name w:val="Normal"/>
     <w:qFormat/>
+    <w:rsid w:val="008D631D"/>
+    <w:pPr>
+      <w:jc w:val="both"/>
+    </w:pPr>
+    <w:rPr>
+      <w:sz w:val="20"/>
+    </w:rPr>
   </w:style>
   <w:style w:type="paragraph" w:styleId="Nagwek1">
     <w:name w:val="heading 1"/>

</xml_diff>

<commit_message>
Deleted initialization of first element of ImportedObjects list.
</commit_message>
<xml_diff>
--- a/code-review.docx
+++ b/code-review.docx
@@ -7,7 +7,15 @@
         <w:pStyle w:val="Nagwek2"/>
       </w:pPr>
       <w:r>
-        <w:t>Plik „Program.cs”</w:t>
+        <w:t>Plik „</w:t>
+      </w:r>
+      <w:proofErr w:type="spellStart"/>
+      <w:r>
+        <w:t>Program.cs</w:t>
+      </w:r>
+      <w:proofErr w:type="spellEnd"/>
+      <w:r>
+        <w:t>”</w:t>
       </w:r>
     </w:p>
     <w:p>
@@ -42,6 +50,7 @@
       <w:r>
         <w:t xml:space="preserve">) w wywołaniu funkcji </w:t>
       </w:r>
+      <w:proofErr w:type="spellStart"/>
       <w:r>
         <w:rPr>
           <w:i/>
@@ -49,6 +58,7 @@
         </w:rPr>
         <w:t>DataReader.ImportAndPrintData</w:t>
       </w:r>
+      <w:proofErr w:type="spellEnd"/>
       <w:r>
         <w:t>.</w:t>
       </w:r>
@@ -106,7 +116,15 @@
         <w:pStyle w:val="Nagwek2"/>
       </w:pPr>
       <w:r>
-        <w:t>Plik „DataReader.cs”</w:t>
+        <w:t>Plik „</w:t>
+      </w:r>
+      <w:proofErr w:type="spellStart"/>
+      <w:r>
+        <w:t>DataReader.cs</w:t>
+      </w:r>
+      <w:proofErr w:type="spellEnd"/>
+      <w:r>
+        <w:t>”</w:t>
       </w:r>
     </w:p>
     <w:p>
@@ -114,12 +132,44 @@
         <w:pStyle w:val="Nagwek3"/>
       </w:pPr>
       <w:r>
-        <w:t>Linie 106-110: Ponowna deklaracja właściwości „Name”</w:t>
-      </w:r>
-    </w:p>
-    <w:p>
-      <w:r>
-        <w:t>Właściwość „Name” została już zadeklarowana w klasie bazowej „ImportedObjectBaseClass”, wobec czego jej ponowna deklaracja w klasie „ImportedObject” może zostać usunięta.</w:t>
+        <w:t>Linie 106-110: Ponowna deklaracja właściwości „</w:t>
+      </w:r>
+      <w:proofErr w:type="spellStart"/>
+      <w:r>
+        <w:t>Name</w:t>
+      </w:r>
+      <w:proofErr w:type="spellEnd"/>
+      <w:r>
+        <w:t>”</w:t>
+      </w:r>
+    </w:p>
+    <w:p>
+      <w:r>
+        <w:t>Właściwość „</w:t>
+      </w:r>
+      <w:proofErr w:type="spellStart"/>
+      <w:r>
+        <w:t>Name</w:t>
+      </w:r>
+      <w:proofErr w:type="spellEnd"/>
+      <w:r>
+        <w:t>” została już zadeklarowana w klasie bazowej „</w:t>
+      </w:r>
+      <w:proofErr w:type="spellStart"/>
+      <w:r>
+        <w:t>ImportedObjectBaseClass</w:t>
+      </w:r>
+      <w:proofErr w:type="spellEnd"/>
+      <w:r>
+        <w:t>”, wobec czego jej ponowna deklaracja w klasie „</w:t>
+      </w:r>
+      <w:proofErr w:type="spellStart"/>
+      <w:r>
+        <w:t>ImportedObject</w:t>
+      </w:r>
+      <w:proofErr w:type="spellEnd"/>
+      <w:r>
+        <w:t>” może zostać usunięta.</w:t>
       </w:r>
     </w:p>
     <w:p>
@@ -170,12 +220,44 @@
         <w:pStyle w:val="Nagwek3"/>
       </w:pPr>
       <w:r>
-        <w:t>Linia 117: Możliwość zmiany typu zmiennej „NumberOfChildren”</w:t>
-      </w:r>
-    </w:p>
-    <w:p>
-      <w:r>
-        <w:t>Ponieważ liczba potomków elementu zawsze będzie nieujemną liczbą całkowitą, typ zmiennej „NumberOfChildren” można zmienić z „double” na „uint”.</w:t>
+        <w:t>Linia 117: Możliwość zmiany typu zmiennej „</w:t>
+      </w:r>
+      <w:proofErr w:type="spellStart"/>
+      <w:r>
+        <w:t>NumberOfChildren</w:t>
+      </w:r>
+      <w:proofErr w:type="spellEnd"/>
+      <w:r>
+        <w:t>”</w:t>
+      </w:r>
+    </w:p>
+    <w:p>
+      <w:r>
+        <w:t>Ponieważ liczba potomków elementu zawsze będzie nieujemną liczbą całkowitą, typ zmiennej „</w:t>
+      </w:r>
+      <w:proofErr w:type="spellStart"/>
+      <w:r>
+        <w:t>NumberOfChildren</w:t>
+      </w:r>
+      <w:proofErr w:type="spellEnd"/>
+      <w:r>
+        <w:t>” można zmienić z „</w:t>
+      </w:r>
+      <w:proofErr w:type="spellStart"/>
+      <w:r>
+        <w:t>double</w:t>
+      </w:r>
+      <w:proofErr w:type="spellEnd"/>
+      <w:r>
+        <w:t>” na „</w:t>
+      </w:r>
+      <w:proofErr w:type="spellStart"/>
+      <w:r>
+        <w:t>uint</w:t>
+      </w:r>
+      <w:proofErr w:type="spellEnd"/>
+      <w:r>
+        <w:t>”.</w:t>
       </w:r>
     </w:p>
     <w:p>
@@ -226,23 +308,38 @@
         <w:pStyle w:val="Nagwek3"/>
       </w:pPr>
       <w:r>
-        <w:t>Linia 115: Możliwość zmiany typu zmiennej „IsNullable”</w:t>
-      </w:r>
-    </w:p>
-    <w:p>
-      <w:r>
-        <w:t>Ponieważ właściwość „IsNullable” przechowuje jedynie informację typu prawda/fałsz,  jej typ można zmienić ze „string” na „bool”. Powoduje to również potrzebę zmiany warunku w wyrażeniu warunkowym w linii 90 (</w:t>
-      </w:r>
-      <w:r>
-        <w:rPr>
-          <w:i/>
-          <w:iCs/>
-        </w:rPr>
-        <w:t>column.IsNullable == "1"</w:t>
-      </w:r>
-      <w:r>
-        <w:t xml:space="preserve"> =&gt; </w:t>
-      </w:r>
+        <w:t>Linia 115: Możliwość zmiany typu zmiennej „</w:t>
+      </w:r>
+      <w:proofErr w:type="spellStart"/>
+      <w:r>
+        <w:t>IsNullable</w:t>
+      </w:r>
+      <w:proofErr w:type="spellEnd"/>
+      <w:r>
+        <w:t>”</w:t>
+      </w:r>
+    </w:p>
+    <w:p>
+      <w:r>
+        <w:t>Ponieważ właściwość „</w:t>
+      </w:r>
+      <w:proofErr w:type="spellStart"/>
+      <w:r>
+        <w:t>IsNullable</w:t>
+      </w:r>
+      <w:proofErr w:type="spellEnd"/>
+      <w:r>
+        <w:t>” przechowuje jedynie informację typu prawda/fałsz,  jej typ można zmienić ze „string” na „</w:t>
+      </w:r>
+      <w:proofErr w:type="spellStart"/>
+      <w:r>
+        <w:t>bool</w:t>
+      </w:r>
+      <w:proofErr w:type="spellEnd"/>
+      <w:r>
+        <w:t>”. Powoduje to również potrzebę zmiany warunku w wyrażeniu warunkowym w linii 90 (</w:t>
+      </w:r>
+      <w:proofErr w:type="spellStart"/>
       <w:r>
         <w:rPr>
           <w:i/>
@@ -250,8 +347,36 @@
         </w:rPr>
         <w:t>column.IsNullable</w:t>
       </w:r>
-      <w:r>
-        <w:t>) oraz sposobu przypisywania wartości do pola podczas odczytu danych z pliku .csv).</w:t>
+      <w:proofErr w:type="spellEnd"/>
+      <w:r>
+        <w:rPr>
+          <w:i/>
+          <w:iCs/>
+        </w:rPr>
+        <w:t xml:space="preserve"> == "1"</w:t>
+      </w:r>
+      <w:r>
+        <w:t xml:space="preserve"> =&gt; </w:t>
+      </w:r>
+      <w:proofErr w:type="spellStart"/>
+      <w:r>
+        <w:rPr>
+          <w:i/>
+          <w:iCs/>
+        </w:rPr>
+        <w:t>column.IsNullable</w:t>
+      </w:r>
+      <w:proofErr w:type="spellEnd"/>
+      <w:r>
+        <w:t>) oraz sposobu przypisywania wartości do pola podczas odczytu danych z pliku .</w:t>
+      </w:r>
+      <w:proofErr w:type="spellStart"/>
+      <w:r>
+        <w:t>csv</w:t>
+      </w:r>
+      <w:proofErr w:type="spellEnd"/>
+      <w:r>
+        <w:t>).</w:t>
       </w:r>
       <w:r>
         <w:t xml:space="preserve"> Inną możliwością byłaby zmiana typu na „char” – ułatwiłoby to pobieranie danych z pliku, jednak ponownie skomplikowało warunek wyrażenia warunkowego.</w:t>
@@ -316,11 +441,20 @@
     </w:p>
     <w:p>
       <w:r>
-        <w:t>Ponieważ w wierszu pliku .csv może być mniej niż</w:t>
+        <w:t>Ponieważ w wierszu pliku .</w:t>
+      </w:r>
+      <w:proofErr w:type="spellStart"/>
+      <w:r>
+        <w:t>csv</w:t>
+      </w:r>
+      <w:proofErr w:type="spellEnd"/>
+      <w:r>
+        <w:t xml:space="preserve"> może być mniej niż</w:t>
       </w:r>
       <w:r>
         <w:t xml:space="preserve"> 7 kolumn, bezpieczniejszym sposobem odwoływania się do odpowiednich elementów tablicy jest wykorzystanie metody </w:t>
       </w:r>
+      <w:proofErr w:type="spellStart"/>
       <w:r>
         <w:rPr>
           <w:i/>
@@ -328,12 +462,14 @@
         </w:rPr>
         <w:t>ElementAtOrDefault</w:t>
       </w:r>
+      <w:proofErr w:type="spellEnd"/>
       <w:r>
         <w:t>.</w:t>
       </w:r>
     </w:p>
     <w:p>
       <w:pPr>
+        <w:spacing w:after="360"/>
         <w:jc w:val="center"/>
       </w:pPr>
       <w:r>
@@ -394,11 +530,20 @@
         <w:t>for</w:t>
       </w:r>
       <w:r>
-        <w:t xml:space="preserve"> musi zostać zmieniony z nieostrej na ostrą. Ponadto, ponieważ pierwszy wiersz pliku .csv zawiera jedynie schemat danych, może zostać pominięty przy wczytywaniu obiektów. </w:t>
-      </w:r>
-    </w:p>
-    <w:p>
-      <w:pPr>
+        <w:t xml:space="preserve"> musi zostać zmieniony z nieostrej na ostrą. Ponadto, ponieważ pierwszy wiersz pliku .</w:t>
+      </w:r>
+      <w:proofErr w:type="spellStart"/>
+      <w:r>
+        <w:t>csv</w:t>
+      </w:r>
+      <w:proofErr w:type="spellEnd"/>
+      <w:r>
+        <w:t xml:space="preserve"> zawiera jedynie schemat danych, może zostać pominięty przy wczytywaniu obiektów. </w:t>
+      </w:r>
+    </w:p>
+    <w:p>
+      <w:pPr>
+        <w:spacing w:after="360"/>
         <w:jc w:val="center"/>
       </w:pPr>
       <w:r>
@@ -427,6 +572,61 @@
                     <a:xfrm>
                       <a:off x="0" y="0"/>
                       <a:ext cx="3600000" cy="201190"/>
+                    </a:xfrm>
+                    <a:prstGeom prst="rect">
+                      <a:avLst/>
+                    </a:prstGeom>
+                  </pic:spPr>
+                </pic:pic>
+              </a:graphicData>
+            </a:graphic>
+          </wp:inline>
+        </w:drawing>
+      </w:r>
+    </w:p>
+    <w:p>
+      <w:pPr>
+        <w:pStyle w:val="Nagwek3"/>
+      </w:pPr>
+      <w:r>
+        <w:t>Linia 16: Niepotrzebna inicjalizacja pierwszego elementu listy</w:t>
+      </w:r>
+    </w:p>
+    <w:p>
+      <w:r>
+        <w:t>Aby program działał poprawnie, listę należy zainicjalizować jako pustą.</w:t>
+      </w:r>
+    </w:p>
+    <w:p>
+      <w:pPr>
+        <w:jc w:val="center"/>
+      </w:pPr>
+      <w:r>
+        <w:drawing>
+          <wp:inline distT="0" distB="0" distL="0" distR="0" wp14:anchorId="775C99B4" wp14:editId="6448A7CC">
+            <wp:extent cx="3600000" cy="261508"/>
+            <wp:effectExtent l="0" t="0" r="635" b="5715"/>
+            <wp:docPr id="7" name="Obraz 7"/>
+            <wp:cNvGraphicFramePr>
+              <a:graphicFrameLocks xmlns:a="http://schemas.openxmlformats.org/drawingml/2006/main" noChangeAspect="1"/>
+            </wp:cNvGraphicFramePr>
+            <a:graphic xmlns:a="http://schemas.openxmlformats.org/drawingml/2006/main">
+              <a:graphicData uri="http://schemas.openxmlformats.org/drawingml/2006/picture">
+                <pic:pic xmlns:pic="http://schemas.openxmlformats.org/drawingml/2006/picture">
+                  <pic:nvPicPr>
+                    <pic:cNvPr id="1" name=""/>
+                    <pic:cNvPicPr/>
+                  </pic:nvPicPr>
+                  <pic:blipFill>
+                    <a:blip r:embed="rId10"/>
+                    <a:stretch>
+                      <a:fillRect/>
+                    </a:stretch>
+                  </pic:blipFill>
+                  <pic:spPr>
+                    <a:xfrm>
+                      <a:off x="0" y="0"/>
+                      <a:ext cx="3600000" cy="261508"/>
                     </a:xfrm>
                     <a:prstGeom prst="rect">
                       <a:avLst/>

</xml_diff>

<commit_message>
Fixed line numbers in code-review document. Added getters and setters for all properties in ImportedObject class.
</commit_message>
<xml_diff>
--- a/code-review.docx
+++ b/code-review.docx
@@ -7,16 +7,15 @@
         <w:pStyle w:val="Nagwek2"/>
       </w:pPr>
       <w:r>
-        <w:t>Plik „</w:t>
-      </w:r>
-      <w:proofErr w:type="spellStart"/>
-      <w:r>
+        <w:t xml:space="preserve">Plik </w:t>
+      </w:r>
+      <w:r>
+        <w:rPr>
+          <w:i/>
+          <w:iCs/>
+        </w:rPr>
         <w:t>Program.cs</w:t>
       </w:r>
-      <w:proofErr w:type="spellEnd"/>
-      <w:r>
-        <w:t>”</w:t>
-      </w:r>
     </w:p>
     <w:p>
       <w:pPr>
@@ -50,7 +49,6 @@
       <w:r>
         <w:t xml:space="preserve">) w wywołaniu funkcji </w:t>
       </w:r>
-      <w:proofErr w:type="spellStart"/>
       <w:r>
         <w:rPr>
           <w:i/>
@@ -58,7 +56,6 @@
         </w:rPr>
         <w:t>DataReader.ImportAndPrintData</w:t>
       </w:r>
-      <w:proofErr w:type="spellEnd"/>
       <w:r>
         <w:t>.</w:t>
       </w:r>
@@ -69,6 +66,9 @@
         <w:jc w:val="center"/>
       </w:pPr>
       <w:r>
+        <w:rPr>
+          <w:noProof/>
+        </w:rPr>
         <w:drawing>
           <wp:inline distT="0" distB="0" distL="0" distR="0" wp14:anchorId="39DC7FA3" wp14:editId="0B83BF49">
             <wp:extent cx="3600000" cy="1549603"/>
@@ -116,15 +116,24 @@
         <w:pStyle w:val="Nagwek2"/>
       </w:pPr>
       <w:r>
-        <w:t>Plik „</w:t>
-      </w:r>
-      <w:proofErr w:type="spellStart"/>
-      <w:r>
-        <w:t>DataReader.cs</w:t>
-      </w:r>
-      <w:proofErr w:type="spellEnd"/>
-      <w:r>
-        <w:t>”</w:t>
+        <w:t xml:space="preserve">Plik </w:t>
+      </w:r>
+      <w:r>
+        <w:rPr>
+          <w:i/>
+          <w:iCs/>
+        </w:rPr>
+        <w:t>DataReader</w:t>
+      </w:r>
+      <w:r>
+        <w:t>.</w:t>
+      </w:r>
+      <w:r>
+        <w:rPr>
+          <w:i/>
+          <w:iCs/>
+        </w:rPr>
+        <w:t>cs</w:t>
       </w:r>
     </w:p>
     <w:p>
@@ -132,44 +141,56 @@
         <w:pStyle w:val="Nagwek3"/>
       </w:pPr>
       <w:r>
-        <w:t>Linie 106-110: Ponowna deklaracja właściwości „</w:t>
-      </w:r>
-      <w:proofErr w:type="spellStart"/>
-      <w:r>
+        <w:t xml:space="preserve">Linie 106-110: Ponowna deklaracja właściwości </w:t>
+      </w:r>
+      <w:r>
+        <w:rPr>
+          <w:i/>
+          <w:iCs/>
+        </w:rPr>
         <w:t>Name</w:t>
       </w:r>
-      <w:proofErr w:type="spellEnd"/>
-      <w:r>
-        <w:t>”</w:t>
-      </w:r>
-    </w:p>
-    <w:p>
-      <w:r>
-        <w:t>Właściwość „</w:t>
-      </w:r>
-      <w:proofErr w:type="spellStart"/>
-      <w:r>
-        <w:t>Name</w:t>
-      </w:r>
-      <w:proofErr w:type="spellEnd"/>
-      <w:r>
-        <w:t>” została już zadeklarowana w klasie bazowej „</w:t>
-      </w:r>
-      <w:proofErr w:type="spellStart"/>
-      <w:r>
+    </w:p>
+    <w:p>
+      <w:r>
+        <w:t xml:space="preserve">Właściwość </w:t>
+      </w:r>
+      <w:r>
+        <w:rPr>
+          <w:i/>
+          <w:iCs/>
+        </w:rPr>
+        <w:t>Nam</w:t>
+      </w:r>
+      <w:r>
+        <w:rPr>
+          <w:i/>
+          <w:iCs/>
+        </w:rPr>
+        <w:t>e</w:t>
+      </w:r>
+      <w:r>
+        <w:t xml:space="preserve"> została już zadeklarowana w klasie bazowej </w:t>
+      </w:r>
+      <w:r>
+        <w:rPr>
+          <w:i/>
+          <w:iCs/>
+        </w:rPr>
         <w:t>ImportedObjectBaseClass</w:t>
       </w:r>
-      <w:proofErr w:type="spellEnd"/>
-      <w:r>
-        <w:t>”, wobec czego jej ponowna deklaracja w klasie „</w:t>
-      </w:r>
-      <w:proofErr w:type="spellStart"/>
-      <w:r>
+      <w:r>
+        <w:t xml:space="preserve">, wobec czego jej ponowna deklaracja w klasie </w:t>
+      </w:r>
+      <w:r>
+        <w:rPr>
+          <w:i/>
+          <w:iCs/>
+        </w:rPr>
         <w:t>ImportedObject</w:t>
       </w:r>
-      <w:proofErr w:type="spellEnd"/>
-      <w:r>
-        <w:t>” może zostać usunięta.</w:t>
+      <w:r>
+        <w:t xml:space="preserve"> może zostać usunięta.</w:t>
       </w:r>
     </w:p>
     <w:p>
@@ -178,6 +199,9 @@
         <w:jc w:val="center"/>
       </w:pPr>
       <w:r>
+        <w:rPr>
+          <w:noProof/>
+        </w:rPr>
         <w:drawing>
           <wp:inline distT="0" distB="0" distL="0" distR="0" wp14:anchorId="4C50B67B" wp14:editId="47D893CF">
             <wp:extent cx="3600000" cy="1255952"/>
@@ -220,44 +244,55 @@
         <w:pStyle w:val="Nagwek3"/>
       </w:pPr>
       <w:r>
-        <w:t>Linia 117: Możliwość zmiany typu zmiennej „</w:t>
-      </w:r>
-      <w:proofErr w:type="spellStart"/>
-      <w:r>
+        <w:t xml:space="preserve">Linia </w:t>
+      </w:r>
+      <w:r>
+        <w:t>122</w:t>
+      </w:r>
+      <w:r>
+        <w:t xml:space="preserve">: Możliwość zmiany typu zmiennej </w:t>
+      </w:r>
+      <w:r>
+        <w:rPr>
+          <w:i/>
+          <w:iCs/>
+        </w:rPr>
         <w:t>NumberOfChildren</w:t>
       </w:r>
-      <w:proofErr w:type="spellEnd"/>
-      <w:r>
-        <w:t>”</w:t>
-      </w:r>
-    </w:p>
-    <w:p>
-      <w:r>
-        <w:t>Ponieważ liczba potomków elementu zawsze będzie nieujemną liczbą całkowitą, typ zmiennej „</w:t>
-      </w:r>
-      <w:proofErr w:type="spellStart"/>
-      <w:r>
+    </w:p>
+    <w:p>
+      <w:r>
+        <w:t xml:space="preserve">Ponieważ liczba potomków elementu zawsze będzie nieujemną liczbą całkowitą, typ zmiennej </w:t>
+      </w:r>
+      <w:r>
+        <w:rPr>
+          <w:i/>
+          <w:iCs/>
+        </w:rPr>
         <w:t>NumberOfChildren</w:t>
       </w:r>
-      <w:proofErr w:type="spellEnd"/>
-      <w:r>
-        <w:t>” można zmienić z „</w:t>
-      </w:r>
-      <w:proofErr w:type="spellStart"/>
-      <w:r>
+      <w:r>
+        <w:t xml:space="preserve"> można zmienić z </w:t>
+      </w:r>
+      <w:r>
+        <w:rPr>
+          <w:i/>
+          <w:iCs/>
+        </w:rPr>
         <w:t>double</w:t>
       </w:r>
-      <w:proofErr w:type="spellEnd"/>
-      <w:r>
-        <w:t>” na „</w:t>
-      </w:r>
-      <w:proofErr w:type="spellStart"/>
-      <w:r>
+      <w:r>
+        <w:t xml:space="preserve"> na </w:t>
+      </w:r>
+      <w:r>
+        <w:rPr>
+          <w:i/>
+          <w:iCs/>
+        </w:rPr>
         <w:t>uint</w:t>
       </w:r>
-      <w:proofErr w:type="spellEnd"/>
-      <w:r>
-        <w:t>”.</w:t>
+      <w:r>
+        <w:t>.</w:t>
       </w:r>
     </w:p>
     <w:p>
@@ -266,6 +301,9 @@
         <w:jc w:val="center"/>
       </w:pPr>
       <w:r>
+        <w:rPr>
+          <w:noProof/>
+        </w:rPr>
         <w:drawing>
           <wp:inline distT="0" distB="0" distL="0" distR="0" wp14:anchorId="5EE97D26" wp14:editId="2FB6FCB7">
             <wp:extent cx="3600000" cy="506349"/>
@@ -308,38 +346,72 @@
         <w:pStyle w:val="Nagwek3"/>
       </w:pPr>
       <w:r>
-        <w:t>Linia 115: Możliwość zmiany typu zmiennej „</w:t>
-      </w:r>
-      <w:proofErr w:type="spellStart"/>
-      <w:r>
+        <w:t xml:space="preserve">Linia </w:t>
+      </w:r>
+      <w:r>
+        <w:t>120</w:t>
+      </w:r>
+      <w:r>
+        <w:t xml:space="preserve">: Możliwość zmiany typu zmiennej </w:t>
+      </w:r>
+      <w:r>
+        <w:rPr>
+          <w:i/>
+          <w:iCs/>
+        </w:rPr>
         <w:t>IsNullable</w:t>
       </w:r>
-      <w:proofErr w:type="spellEnd"/>
-      <w:r>
-        <w:t>”</w:t>
-      </w:r>
-    </w:p>
-    <w:p>
-      <w:r>
-        <w:t>Ponieważ właściwość „</w:t>
-      </w:r>
-      <w:proofErr w:type="spellStart"/>
-      <w:r>
+    </w:p>
+    <w:p>
+      <w:r>
+        <w:t xml:space="preserve">Ponieważ właściwość </w:t>
+      </w:r>
+      <w:r>
+        <w:rPr>
+          <w:i/>
+          <w:iCs/>
+        </w:rPr>
         <w:t>IsNullable</w:t>
       </w:r>
-      <w:proofErr w:type="spellEnd"/>
-      <w:r>
-        <w:t>” przechowuje jedynie informację typu prawda/fałsz,  jej typ można zmienić ze „string” na „</w:t>
-      </w:r>
-      <w:proofErr w:type="spellStart"/>
-      <w:r>
+      <w:r>
+        <w:t xml:space="preserve"> przechowuje jedynie informację typu prawda/fałsz,  jej typ można zmienić ze </w:t>
+      </w:r>
+      <w:r>
+        <w:rPr>
+          <w:i/>
+          <w:iCs/>
+        </w:rPr>
+        <w:t>string</w:t>
+      </w:r>
+      <w:r>
+        <w:t xml:space="preserve"> na </w:t>
+      </w:r>
+      <w:r>
+        <w:rPr>
+          <w:i/>
+          <w:iCs/>
+        </w:rPr>
         <w:t>bool</w:t>
       </w:r>
-      <w:proofErr w:type="spellEnd"/>
-      <w:r>
-        <w:t>”. Powoduje to również potrzebę zmiany warunku w wyrażeniu warunkowym w linii 90 (</w:t>
-      </w:r>
-      <w:proofErr w:type="spellStart"/>
+      <w:r>
+        <w:t xml:space="preserve">. </w:t>
+      </w:r>
+      <w:r>
+        <w:t>Sp</w:t>
+      </w:r>
+      <w:r>
+        <w:t>owoduje to również potrzebę zmiany warunku w wyrażeniu warunkowym w linii 90 (</w:t>
+      </w:r>
+      <w:r>
+        <w:rPr>
+          <w:i/>
+          <w:iCs/>
+        </w:rPr>
+        <w:t>column.IsNullable == "1"</w:t>
+      </w:r>
+      <w:r>
+        <w:t xml:space="preserve"> =&gt; </w:t>
+      </w:r>
       <w:r>
         <w:rPr>
           <w:i/>
@@ -347,39 +419,34 @@
         </w:rPr>
         <w:t>column.IsNullable</w:t>
       </w:r>
-      <w:proofErr w:type="spellEnd"/>
-      <w:r>
-        <w:rPr>
-          <w:i/>
-          <w:iCs/>
-        </w:rPr>
-        <w:t xml:space="preserve"> == "1"</w:t>
-      </w:r>
-      <w:r>
-        <w:t xml:space="preserve"> =&gt; </w:t>
-      </w:r>
-      <w:proofErr w:type="spellStart"/>
-      <w:r>
-        <w:rPr>
-          <w:i/>
-          <w:iCs/>
-        </w:rPr>
-        <w:t>column.IsNullable</w:t>
-      </w:r>
-      <w:proofErr w:type="spellEnd"/>
-      <w:r>
-        <w:t>) oraz sposobu przypisywania wartości do pola podczas odczytu danych z pliku .</w:t>
-      </w:r>
-      <w:proofErr w:type="spellStart"/>
-      <w:r>
+      <w:r>
+        <w:t xml:space="preserve">) oraz sposobu przypisywania wartości do pola podczas odczytu danych z pliku </w:t>
+      </w:r>
+      <w:r>
+        <w:t>.</w:t>
+      </w:r>
+      <w:r>
+        <w:rPr>
+          <w:i/>
+          <w:iCs/>
+        </w:rPr>
         <w:t>csv</w:t>
       </w:r>
-      <w:proofErr w:type="spellEnd"/>
       <w:r>
         <w:t>).</w:t>
       </w:r>
       <w:r>
-        <w:t xml:space="preserve"> Inną możliwością byłaby zmiana typu na „char” – ułatwiłoby to pobieranie danych z pliku, jednak ponownie skomplikowało warunek wyrażenia warunkowego.</w:t>
+        <w:t xml:space="preserve"> Inną możliwością byłaby zmiana typu na </w:t>
+      </w:r>
+      <w:r>
+        <w:rPr>
+          <w:i/>
+          <w:iCs/>
+        </w:rPr>
+        <w:t>char</w:t>
+      </w:r>
+      <w:r>
+        <w:t xml:space="preserve"> – ułatwiłoby to pobieranie danych z pliku, jednak ponownie skomplikowało warunek wyrażenia warunkowego.</w:t>
       </w:r>
     </w:p>
     <w:p>
@@ -388,6 +455,9 @@
         <w:jc w:val="center"/>
       </w:pPr>
       <w:r>
+        <w:rPr>
+          <w:noProof/>
+        </w:rPr>
         <w:drawing>
           <wp:inline distT="0" distB="0" distL="0" distR="0" wp14:anchorId="32953C91" wp14:editId="3DB4CACB">
             <wp:extent cx="3600000" cy="395238"/>
@@ -436,33 +506,71 @@
       </w:pPr>
       <w:r>
         <w:lastRenderedPageBreak/>
-        <w:t>Linie 27-40: Zmiana sposobu odwołania do elementu tablicy</w:t>
+        <w:t xml:space="preserve">Linie </w:t>
+      </w:r>
+      <w:r>
+        <w:t>32</w:t>
+      </w:r>
+      <w:r>
+        <w:t>-</w:t>
+      </w:r>
+      <w:r>
+        <w:t>38</w:t>
+      </w:r>
+      <w:r>
+        <w:t>: Zmiana sposobu odwołania do elementu tablicy</w:t>
       </w:r>
     </w:p>
     <w:p>
       <w:r>
         <w:t>Ponieważ w wierszu pliku .</w:t>
       </w:r>
-      <w:proofErr w:type="spellStart"/>
-      <w:r>
+      <w:r>
+        <w:rPr>
+          <w:i/>
+          <w:iCs/>
+        </w:rPr>
         <w:t>csv</w:t>
       </w:r>
-      <w:proofErr w:type="spellEnd"/>
       <w:r>
         <w:t xml:space="preserve"> może być mniej niż</w:t>
       </w:r>
       <w:r>
-        <w:t xml:space="preserve"> 7 kolumn, bezpieczniejszym sposobem odwoływania się do odpowiednich elementów tablicy jest wykorzystanie metody </w:t>
-      </w:r>
-      <w:proofErr w:type="spellStart"/>
-      <w:r>
-        <w:rPr>
-          <w:i/>
-          <w:iCs/>
-        </w:rPr>
-        <w:t>ElementAtOrDefault</w:t>
-      </w:r>
-      <w:proofErr w:type="spellEnd"/>
+        <w:t xml:space="preserve"> 7 kolumn, bezpieczniejszym sposobem odwoływania się do odpowiednich elementów tablicy jest wykorzystanie </w:t>
+      </w:r>
+      <w:r>
+        <w:t xml:space="preserve">wyrażenia </w:t>
+      </w:r>
+      <w:r>
+        <w:rPr>
+          <w:i/>
+          <w:iCs/>
+        </w:rPr>
+        <w:t>ElementAtOrDefault(i) ?? string.Empty</w:t>
+      </w:r>
+      <w:r>
+        <w:t xml:space="preserve"> (dla właściwości </w:t>
+      </w:r>
+      <w:r>
+        <w:rPr>
+          <w:i/>
+          <w:iCs/>
+        </w:rPr>
+        <w:t>IsNullable</w:t>
+      </w:r>
+      <w:r>
+        <w:t xml:space="preserve">: </w:t>
+      </w:r>
+      <w:r>
+        <w:rPr>
+          <w:i/>
+          <w:iCs/>
+        </w:rPr>
+        <w:t>ElementAtOrDefault(6) == "1" ? true : false</w:t>
+      </w:r>
+      <w:r>
+        <w:t>)</w:t>
+      </w:r>
       <w:r>
         <w:t>.</w:t>
       </w:r>
@@ -473,6 +581,9 @@
         <w:jc w:val="center"/>
       </w:pPr>
       <w:r>
+        <w:rPr>
+          <w:noProof/>
+        </w:rPr>
         <w:drawing>
           <wp:inline distT="0" distB="0" distL="0" distR="0" wp14:anchorId="45106FD3" wp14:editId="700EBD9B">
             <wp:extent cx="3600000" cy="1362302"/>
@@ -532,11 +643,13 @@
       <w:r>
         <w:t xml:space="preserve"> musi zostać zmieniony z nieostrej na ostrą. Ponadto, ponieważ pierwszy wiersz pliku .</w:t>
       </w:r>
-      <w:proofErr w:type="spellStart"/>
-      <w:r>
+      <w:r>
+        <w:rPr>
+          <w:i/>
+          <w:iCs/>
+        </w:rPr>
         <w:t>csv</w:t>
       </w:r>
-      <w:proofErr w:type="spellEnd"/>
       <w:r>
         <w:t xml:space="preserve"> zawiera jedynie schemat danych, może zostać pominięty przy wczytywaniu obiektów. </w:t>
       </w:r>
@@ -547,6 +660,9 @@
         <w:jc w:val="center"/>
       </w:pPr>
       <w:r>
+        <w:rPr>
+          <w:noProof/>
+        </w:rPr>
         <w:drawing>
           <wp:inline distT="0" distB="0" distL="0" distR="0" wp14:anchorId="6A055EC5" wp14:editId="7926F436">
             <wp:extent cx="3600000" cy="201190"/>
@@ -602,6 +718,9 @@
         <w:jc w:val="center"/>
       </w:pPr>
       <w:r>
+        <w:rPr>
+          <w:noProof/>
+        </w:rPr>
         <w:drawing>
           <wp:inline distT="0" distB="0" distL="0" distR="0" wp14:anchorId="775C99B4" wp14:editId="6448A7CC">
             <wp:extent cx="3600000" cy="261508"/>

</xml_diff>